<commit_message>
Latest Testplan added Expected outcomes
</commit_message>
<xml_diff>
--- a/teamFolders/team5/Test Plan.docx
+++ b/teamFolders/team5/Test Plan.docx
@@ -73,14 +73,14 @@
     <w:tbl>
       <w:tblPr>
         <w:tblStyle w:val="Tabellenraster"/>
-        <w:tblW w:w="0" w:type="auto"/>
+        <w:tblW w:w="9209" w:type="dxa"/>
         <w:tblLook w:val="04A0" w:firstRow="1" w:lastRow="0" w:firstColumn="1" w:lastColumn="0" w:noHBand="0" w:noVBand="1"/>
       </w:tblPr>
       <w:tblGrid>
         <w:gridCol w:w="2350"/>
         <w:gridCol w:w="2397"/>
         <w:gridCol w:w="2395"/>
-        <w:gridCol w:w="1920"/>
+        <w:gridCol w:w="2067"/>
       </w:tblGrid>
       <w:tr>
         <w:trPr>
@@ -151,7 +151,7 @@
         </w:tc>
         <w:tc>
           <w:tcPr>
-            <w:tcW w:w="1920" w:type="dxa"/>
+            <w:tcW w:w="2067" w:type="dxa"/>
             <w:shd w:val="clear" w:color="auto" w:fill="D9D9D9" w:themeFill="background1" w:themeFillShade="D9"/>
           </w:tcPr>
           <w:p>
@@ -166,7 +166,14 @@
                 <w:b/>
                 <w:bCs/>
               </w:rPr>
-              <w:t>Actual Outcome</w:t>
+              <w:t>Expected</w:t>
+            </w:r>
+            <w:r>
+              <w:rPr>
+                <w:b/>
+                <w:bCs/>
+              </w:rPr>
+              <w:t xml:space="preserve"> Outcome</w:t>
             </w:r>
           </w:p>
         </w:tc>
@@ -223,9 +230,13 @@
         </w:tc>
         <w:tc>
           <w:tcPr>
-            <w:tcW w:w="1920" w:type="dxa"/>
-          </w:tcPr>
-          <w:p/>
+            <w:tcW w:w="2067" w:type="dxa"/>
+          </w:tcPr>
+          <w:p>
+            <w:r>
+              <w:t>User Dashboard</w:t>
+            </w:r>
+          </w:p>
         </w:tc>
       </w:tr>
       <w:tr>
@@ -258,15 +269,7 @@
           </w:tcPr>
           <w:p>
             <w:r>
-              <w:t xml:space="preserve">Press „Register </w:t>
-            </w:r>
-            <w:proofErr w:type="gramStart"/>
-            <w:r>
-              <w:t>Here“ button</w:t>
-            </w:r>
-            <w:proofErr w:type="gramEnd"/>
-            <w:r>
-              <w:t>.</w:t>
+              <w:t>Press „Register Here“ button.</w:t>
             </w:r>
           </w:p>
           <w:p>
@@ -287,9 +290,18 @@
         </w:tc>
         <w:tc>
           <w:tcPr>
-            <w:tcW w:w="1920" w:type="dxa"/>
-          </w:tcPr>
-          <w:p/>
+            <w:tcW w:w="2067" w:type="dxa"/>
+          </w:tcPr>
+          <w:p>
+            <w:r>
+              <w:t xml:space="preserve">Create Account Form </w:t>
+            </w:r>
+          </w:p>
+          <w:p>
+            <w:r>
+              <w:t>Leads to Login Form</w:t>
+            </w:r>
+          </w:p>
         </w:tc>
       </w:tr>
       <w:tr>
@@ -358,9 +370,13 @@
         </w:tc>
         <w:tc>
           <w:tcPr>
-            <w:tcW w:w="1920" w:type="dxa"/>
-          </w:tcPr>
-          <w:p/>
+            <w:tcW w:w="2067" w:type="dxa"/>
+          </w:tcPr>
+          <w:p>
+            <w:r>
+              <w:t>User Edit Form</w:t>
+            </w:r>
+          </w:p>
         </w:tc>
       </w:tr>
       <w:tr>
@@ -415,9 +431,13 @@
         </w:tc>
         <w:tc>
           <w:tcPr>
-            <w:tcW w:w="1920" w:type="dxa"/>
-          </w:tcPr>
-          <w:p/>
+            <w:tcW w:w="2067" w:type="dxa"/>
+          </w:tcPr>
+          <w:p>
+            <w:r>
+              <w:t>Leads to Login Form</w:t>
+            </w:r>
+          </w:p>
         </w:tc>
       </w:tr>
       <w:tr>
@@ -481,9 +501,13 @@
         </w:tc>
         <w:tc>
           <w:tcPr>
-            <w:tcW w:w="1920" w:type="dxa"/>
-          </w:tcPr>
-          <w:p/>
+            <w:tcW w:w="2067" w:type="dxa"/>
+          </w:tcPr>
+          <w:p>
+            <w:r>
+              <w:t>Leads to Edit page</w:t>
+            </w:r>
+          </w:p>
         </w:tc>
       </w:tr>
       <w:tr>
@@ -537,9 +561,13 @@
         </w:tc>
         <w:tc>
           <w:tcPr>
-            <w:tcW w:w="1920" w:type="dxa"/>
-          </w:tcPr>
-          <w:p/>
+            <w:tcW w:w="2067" w:type="dxa"/>
+          </w:tcPr>
+          <w:p>
+            <w:r>
+              <w:t>View List of Payments</w:t>
+            </w:r>
+          </w:p>
         </w:tc>
       </w:tr>
       <w:tr>
@@ -593,10 +621,22 @@
         </w:tc>
         <w:tc>
           <w:tcPr>
-            <w:tcW w:w="1920" w:type="dxa"/>
-          </w:tcPr>
-          <w:p/>
-          <w:p/>
+            <w:tcW w:w="2067" w:type="dxa"/>
+          </w:tcPr>
+          <w:p>
+            <w:r>
+              <w:t xml:space="preserve">View List of </w:t>
+            </w:r>
+            <w:r>
+              <w:t xml:space="preserve">sorted </w:t>
+            </w:r>
+            <w:r>
+              <w:t>Payments</w:t>
+            </w:r>
+            <w:r>
+              <w:t xml:space="preserve"> </w:t>
+            </w:r>
+          </w:p>
           <w:p/>
         </w:tc>
       </w:tr>
@@ -699,15 +739,7 @@
     </w:p>
     <w:p>
       <w:r>
-        <w:t xml:space="preserve">To create an account the user </w:t>
-      </w:r>
-      <w:proofErr w:type="gramStart"/>
-      <w:r>
-        <w:t>has to</w:t>
-      </w:r>
-      <w:proofErr w:type="gramEnd"/>
-      <w:r>
-        <w:t xml:space="preserve"> fill up a html form with personal data</w:t>
+        <w:t>To create an account the user has to fill up a html form with personal data</w:t>
       </w:r>
       <w:r>
         <w:t>.</w:t>
@@ -1904,16 +1936,7 @@
     </w:p>
     <w:p>
       <w:r>
-        <w:t xml:space="preserve">For Testing </w:t>
-      </w:r>
-      <w:r>
-        <w:t>purposes,</w:t>
-      </w:r>
-      <w:r>
-        <w:t xml:space="preserve"> we create some Test users with matching numberplates to check if the system will </w:t>
-      </w:r>
-      <w:r>
-        <w:t>display the right content on the website.</w:t>
+        <w:t>For Testing purposes, we create some Test users with matching numberplates to check if the system will display the right content on the website.</w:t>
       </w:r>
     </w:p>
     <w:p>
@@ -1970,21 +1993,7 @@
           <w:b/>
           <w:bCs/>
         </w:rPr>
-        <w:t>3</w:t>
-      </w:r>
-      <w:r>
-        <w:rPr>
-          <w:b/>
-          <w:bCs/>
-        </w:rPr>
-        <w:t xml:space="preserve">. Test Environment </w:t>
-      </w:r>
-      <w:r>
-        <w:rPr>
-          <w:b/>
-          <w:bCs/>
-        </w:rPr>
-        <w:t>Admin</w:t>
+        <w:t>3. Test Environment Admin</w:t>
       </w:r>
     </w:p>
     <w:p>

</xml_diff>